<commit_message>
data file name corrected
</commit_message>
<xml_diff>
--- a/u1720146_DS7003_final.docx
+++ b/u1720146_DS7003_final.docx
@@ -8086,7 +8086,21 @@
           <w:sz w:val="24"/>
           <w:szCs w:val="24"/>
         </w:rPr>
-        <w:t>. Input data from the file Gungor_2018_VictorianAuthorAttribution_data_train.csv (259.361MB, 53679 rows x 2 columns (text, author). Please see Section 2 for more details of this dataset).</w:t>
+        <w:t>. Input data from the file Gungor_2018_VictorianAuthorAttribution_data</w:t>
+      </w:r>
+      <w:r>
+        <w:rPr>
+          <w:sz w:val="24"/>
+          <w:szCs w:val="24"/>
+        </w:rPr>
+        <w:t>-</w:t>
+      </w:r>
+      <w:r>
+        <w:rPr>
+          <w:sz w:val="24"/>
+          <w:szCs w:val="24"/>
+        </w:rPr>
+        <w:t>train.csv (259.361MB, 53679 rows x 2 columns (text, author). Please see Section 2 for more details of this dataset).</w:t>
       </w:r>
     </w:p>
     <w:p>
@@ -13238,7 +13252,19 @@
         <w:rPr>
           <w:rFonts w:ascii="Consolas" w:hAnsi="Consolas"/>
         </w:rPr>
-        <w:t xml:space="preserve">('Gungor_2018_VictorianAuthorAttribution_data_train.csv', header = TRUE, </w:t>
+        <w:t>('Gungor_2018_VictorianAuthorAttribution_data</w:t>
+      </w:r>
+      <w:r>
+        <w:rPr>
+          <w:rFonts w:ascii="Consolas" w:hAnsi="Consolas"/>
+        </w:rPr>
+        <w:t>-</w:t>
+      </w:r>
+      <w:r>
+        <w:rPr>
+          <w:rFonts w:ascii="Consolas" w:hAnsi="Consolas"/>
+        </w:rPr>
+        <w:t xml:space="preserve">train.csv', header = TRUE, </w:t>
       </w:r>
       <w:proofErr w:type="spellStart"/>
       <w:r>
@@ -16836,7 +16862,19 @@
         <w:rPr>
           <w:rFonts w:ascii="Consolas" w:hAnsi="Consolas"/>
         </w:rPr>
-        <w:t xml:space="preserve">('Gungor_2018_VictorianAuthorAttribution_data_train.csv', header = TRUE, </w:t>
+        <w:t>('Gungor_2018_VictorianAuthorAttribution_data</w:t>
+      </w:r>
+      <w:r>
+        <w:rPr>
+          <w:rFonts w:ascii="Consolas" w:hAnsi="Consolas"/>
+        </w:rPr>
+        <w:t>-</w:t>
+      </w:r>
+      <w:r>
+        <w:rPr>
+          <w:rFonts w:ascii="Consolas" w:hAnsi="Consolas"/>
+        </w:rPr>
+        <w:t xml:space="preserve">train.csv', header = TRUE, </w:t>
       </w:r>
       <w:proofErr w:type="spellStart"/>
       <w:r>
@@ -18945,7 +18983,19 @@
         <w:rPr>
           <w:rFonts w:ascii="Consolas" w:hAnsi="Consolas"/>
         </w:rPr>
-        <w:t xml:space="preserve">('Gungor_2018_VictorianAuthorAttribution_data_train.csv', header = TRUE, </w:t>
+        <w:t>('Gungor_2018_VictorianAuthorAttribution_data</w:t>
+      </w:r>
+      <w:r>
+        <w:rPr>
+          <w:rFonts w:ascii="Consolas" w:hAnsi="Consolas"/>
+        </w:rPr>
+        <w:t>-</w:t>
+      </w:r>
+      <w:r>
+        <w:rPr>
+          <w:rFonts w:ascii="Consolas" w:hAnsi="Consolas"/>
+        </w:rPr>
+        <w:t xml:space="preserve">train.csv', header = TRUE, </w:t>
       </w:r>
       <w:proofErr w:type="spellStart"/>
       <w:r>
@@ -22032,7 +22082,19 @@
         <w:rPr>
           <w:rFonts w:ascii="Consolas" w:hAnsi="Consolas"/>
         </w:rPr>
-        <w:t xml:space="preserve">('Gungor_2018_VictorianAuthorAttribution_data_train.csv', header = TRUE, </w:t>
+        <w:t>('Gungor_2018_VictorianAuthorAttribution_data</w:t>
+      </w:r>
+      <w:r>
+        <w:rPr>
+          <w:rFonts w:ascii="Consolas" w:hAnsi="Consolas"/>
+        </w:rPr>
+        <w:t>-t</w:t>
+      </w:r>
+      <w:r>
+        <w:rPr>
+          <w:rFonts w:ascii="Consolas" w:hAnsi="Consolas"/>
+        </w:rPr>
+        <w:t xml:space="preserve">rain.csv', header = TRUE, </w:t>
       </w:r>
       <w:proofErr w:type="spellStart"/>
       <w:r>
@@ -29527,6 +29589,18 @@
       <w:szCs w:val="18"/>
     </w:rPr>
   </w:style>
+  <w:style w:type="character" w:styleId="FollowedHyperlink">
+    <w:name w:val="FollowedHyperlink"/>
+    <w:basedOn w:val="DefaultParagraphFont"/>
+    <w:uiPriority w:val="99"/>
+    <w:semiHidden/>
+    <w:unhideWhenUsed/>
+    <w:rsid w:val="00231174"/>
+    <w:rPr>
+      <w:color w:val="800080" w:themeColor="followedHyperlink"/>
+      <w:u w:val="single"/>
+    </w:rPr>
+  </w:style>
 </w:styles>
 </file>
 
@@ -29855,7 +29929,7 @@
 </file>
 
 <file path=customXml/itemProps1.xml><?xml version="1.0" encoding="utf-8"?>
-<ds:datastoreItem xmlns:ds="http://schemas.openxmlformats.org/officeDocument/2006/customXml" ds:itemID="{4C5DD0AB-20A7-44E7-B182-EA74ECA35EC4}">
+<ds:datastoreItem xmlns:ds="http://schemas.openxmlformats.org/officeDocument/2006/customXml" ds:itemID="{5E461460-6686-4F89-8968-AB5F90AA2E00}">
   <ds:schemaRefs>
     <ds:schemaRef ds:uri="http://schemas.openxmlformats.org/officeDocument/2006/bibliography"/>
   </ds:schemaRefs>

</xml_diff>

<commit_message>
add testing three great novels
</commit_message>
<xml_diff>
--- a/u1720146_DS7003_final.docx
+++ b/u1720146_DS7003_final.docx
@@ -621,14 +621,14 @@
           <w:sz w:val="24"/>
           <w:szCs w:val="24"/>
         </w:rPr>
-        <w:t>. F</w:t>
-      </w:r>
-      <w:r>
-        <w:rPr>
-          <w:sz w:val="24"/>
-          <w:szCs w:val="24"/>
-        </w:rPr>
-        <w:t>ive</w:t>
+        <w:t xml:space="preserve">. </w:t>
+      </w:r>
+      <w:r>
+        <w:rPr>
+          <w:sz w:val="24"/>
+          <w:szCs w:val="24"/>
+        </w:rPr>
+        <w:t>Eleven</w:t>
       </w:r>
       <w:r>
         <w:rPr>
@@ -642,7 +642,21 @@
           <w:sz w:val="24"/>
           <w:szCs w:val="24"/>
         </w:rPr>
-        <w:t xml:space="preserve">extracted from the novel </w:t>
+        <w:t>extracted from the novel</w:t>
+      </w:r>
+      <w:r>
+        <w:rPr>
+          <w:sz w:val="24"/>
+          <w:szCs w:val="24"/>
+        </w:rPr>
+        <w:t>s</w:t>
+      </w:r>
+      <w:r>
+        <w:rPr>
+          <w:sz w:val="24"/>
+          <w:szCs w:val="24"/>
+        </w:rPr>
+        <w:t xml:space="preserve"> </w:t>
       </w:r>
       <w:r>
         <w:rPr>
@@ -651,14 +665,76 @@
           <w:sz w:val="24"/>
           <w:szCs w:val="24"/>
         </w:rPr>
+        <w:t>A Tale of Two Cities</w:t>
+      </w:r>
+      <w:r>
+        <w:rPr>
+          <w:sz w:val="24"/>
+          <w:szCs w:val="24"/>
+        </w:rPr>
+        <w:t xml:space="preserve">, </w:t>
+      </w:r>
+      <w:r>
+        <w:rPr>
+          <w:i/>
+          <w:iCs/>
+          <w:sz w:val="24"/>
+          <w:szCs w:val="24"/>
+        </w:rPr>
         <w:t>Middlemarch</w:t>
       </w:r>
       <w:r>
         <w:rPr>
-          <w:sz w:val="24"/>
-          <w:szCs w:val="24"/>
-        </w:rPr>
-        <w:t xml:space="preserve"> which was obtained from the Gutenberg book corpus </w:t>
+          <w:i/>
+          <w:iCs/>
+          <w:sz w:val="24"/>
+          <w:szCs w:val="24"/>
+        </w:rPr>
+        <w:t xml:space="preserve"> </w:t>
+      </w:r>
+      <w:r>
+        <w:rPr>
+          <w:sz w:val="24"/>
+          <w:szCs w:val="24"/>
+        </w:rPr>
+        <w:t xml:space="preserve">and </w:t>
+      </w:r>
+      <w:r>
+        <w:rPr>
+          <w:i/>
+          <w:iCs/>
+          <w:sz w:val="24"/>
+          <w:szCs w:val="24"/>
+        </w:rPr>
+        <w:t>Tess of the d'Urbervilles</w:t>
+      </w:r>
+      <w:r>
+        <w:rPr>
+          <w:sz w:val="24"/>
+          <w:szCs w:val="24"/>
+        </w:rPr>
+        <w:t xml:space="preserve"> </w:t>
+      </w:r>
+      <w:r>
+        <w:rPr>
+          <w:sz w:val="24"/>
+          <w:szCs w:val="24"/>
+        </w:rPr>
+        <w:t>which w</w:t>
+      </w:r>
+      <w:r>
+        <w:rPr>
+          <w:sz w:val="24"/>
+          <w:szCs w:val="24"/>
+        </w:rPr>
+        <w:t>ere</w:t>
+      </w:r>
+      <w:r>
+        <w:rPr>
+          <w:sz w:val="24"/>
+          <w:szCs w:val="24"/>
+        </w:rPr>
+        <w:t xml:space="preserve"> obtained from the Gutenberg book corpus </w:t>
       </w:r>
       <w:bookmarkStart w:id="1" w:name="_Hlk40532523"/>
       <w:r>
@@ -11590,13 +11666,15 @@
       <w:r>
         <w:rPr>
           <w:noProof/>
+          <w:sz w:val="24"/>
+          <w:szCs w:val="24"/>
         </w:rPr>
         <w:lastRenderedPageBreak/>
         <w:drawing>
-          <wp:inline distT="0" distB="0" distL="0" distR="0" wp14:anchorId="700D55B3" wp14:editId="4A9D9BF4">
-            <wp:extent cx="3733800" cy="1838325"/>
-            <wp:effectExtent l="0" t="0" r="0" b="9525"/>
-            <wp:docPr id="18" name="Picture 18"/>
+          <wp:inline distT="0" distB="0" distL="0" distR="0" wp14:anchorId="70425EA8" wp14:editId="168DD451">
+            <wp:extent cx="4907915" cy="1865630"/>
+            <wp:effectExtent l="0" t="0" r="6985" b="1270"/>
+            <wp:docPr id="26" name="Picture 26"/>
             <wp:cNvGraphicFramePr>
               <a:graphicFrameLocks xmlns:a="http://schemas.openxmlformats.org/drawingml/2006/main" noChangeAspect="1"/>
             </wp:cNvGraphicFramePr>
@@ -11604,23 +11682,33 @@
               <a:graphicData uri="http://schemas.openxmlformats.org/drawingml/2006/picture">
                 <pic:pic xmlns:pic="http://schemas.openxmlformats.org/drawingml/2006/picture">
                   <pic:nvPicPr>
-                    <pic:cNvPr id="1" name=""/>
-                    <pic:cNvPicPr/>
+                    <pic:cNvPr id="0" name="Picture 6"/>
+                    <pic:cNvPicPr>
+                      <a:picLocks noChangeAspect="1" noChangeArrowheads="1"/>
+                    </pic:cNvPicPr>
                   </pic:nvPicPr>
                   <pic:blipFill>
-                    <a:blip r:embed="rId29"/>
+                    <a:blip r:embed="rId29">
+                      <a:extLst>
+                        <a:ext uri="{28A0092B-C50C-407E-A947-70E740481C1C}">
+                          <a14:useLocalDpi xmlns:a14="http://schemas.microsoft.com/office/drawing/2010/main" val="0"/>
+                        </a:ext>
+                      </a:extLst>
+                    </a:blip>
+                    <a:srcRect/>
                     <a:stretch>
                       <a:fillRect/>
                     </a:stretch>
                   </pic:blipFill>
-                  <pic:spPr>
+                  <pic:spPr bwMode="auto">
                     <a:xfrm>
                       <a:off x="0" y="0"/>
-                      <a:ext cx="3733800" cy="1838325"/>
+                      <a:ext cx="4907915" cy="1865630"/>
                     </a:xfrm>
                     <a:prstGeom prst="rect">
                       <a:avLst/>
                     </a:prstGeom>
+                    <a:noFill/>
                   </pic:spPr>
                 </pic:pic>
               </a:graphicData>
@@ -11668,12 +11756,14 @@
       <w:r>
         <w:rPr>
           <w:noProof/>
+          <w:sz w:val="24"/>
+          <w:szCs w:val="24"/>
         </w:rPr>
         <w:drawing>
-          <wp:inline distT="0" distB="0" distL="0" distR="0" wp14:anchorId="4305C8B5" wp14:editId="4FF19E98">
-            <wp:extent cx="3714750" cy="1866900"/>
-            <wp:effectExtent l="0" t="0" r="0" b="0"/>
-            <wp:docPr id="19" name="Picture 19"/>
+          <wp:inline distT="0" distB="0" distL="0" distR="0" wp14:anchorId="442AECD0" wp14:editId="651A850E">
+            <wp:extent cx="4907915" cy="1865630"/>
+            <wp:effectExtent l="0" t="0" r="6985" b="1270"/>
+            <wp:docPr id="24" name="Picture 24"/>
             <wp:cNvGraphicFramePr>
               <a:graphicFrameLocks xmlns:a="http://schemas.openxmlformats.org/drawingml/2006/main" noChangeAspect="1"/>
             </wp:cNvGraphicFramePr>
@@ -11681,23 +11771,33 @@
               <a:graphicData uri="http://schemas.openxmlformats.org/drawingml/2006/picture">
                 <pic:pic xmlns:pic="http://schemas.openxmlformats.org/drawingml/2006/picture">
                   <pic:nvPicPr>
-                    <pic:cNvPr id="1" name=""/>
-                    <pic:cNvPicPr/>
+                    <pic:cNvPr id="0" name="Picture 4"/>
+                    <pic:cNvPicPr>
+                      <a:picLocks noChangeAspect="1" noChangeArrowheads="1"/>
+                    </pic:cNvPicPr>
                   </pic:nvPicPr>
                   <pic:blipFill>
-                    <a:blip r:embed="rId30"/>
+                    <a:blip r:embed="rId30">
+                      <a:extLst>
+                        <a:ext uri="{28A0092B-C50C-407E-A947-70E740481C1C}">
+                          <a14:useLocalDpi xmlns:a14="http://schemas.microsoft.com/office/drawing/2010/main" val="0"/>
+                        </a:ext>
+                      </a:extLst>
+                    </a:blip>
+                    <a:srcRect/>
                     <a:stretch>
                       <a:fillRect/>
                     </a:stretch>
                   </pic:blipFill>
-                  <pic:spPr>
+                  <pic:spPr bwMode="auto">
                     <a:xfrm>
                       <a:off x="0" y="0"/>
-                      <a:ext cx="3714750" cy="1866900"/>
+                      <a:ext cx="4907915" cy="1865630"/>
                     </a:xfrm>
                     <a:prstGeom prst="rect">
                       <a:avLst/>
                     </a:prstGeom>
+                    <a:noFill/>
                   </pic:spPr>
                 </pic:pic>
               </a:graphicData>
@@ -11729,14 +11829,11 @@
         </w:rPr>
       </w:pPr>
       <w:r>
-        <w:rPr>
-          <w:noProof/>
-        </w:rPr>
         <w:drawing>
-          <wp:inline distT="0" distB="0" distL="0" distR="0" wp14:anchorId="68AFE46B" wp14:editId="3EDAD7AE">
-            <wp:extent cx="4324350" cy="1819275"/>
-            <wp:effectExtent l="0" t="0" r="0" b="9525"/>
-            <wp:docPr id="20" name="Picture 20"/>
+          <wp:inline distT="0" distB="0" distL="0" distR="0" wp14:anchorId="30019789" wp14:editId="481F2561">
+            <wp:extent cx="4810125" cy="1847850"/>
+            <wp:effectExtent l="0" t="0" r="9525" b="0"/>
+            <wp:docPr id="27" name="Picture 27"/>
             <wp:cNvGraphicFramePr>
               <a:graphicFrameLocks xmlns:a="http://schemas.openxmlformats.org/drawingml/2006/main" noChangeAspect="1"/>
             </wp:cNvGraphicFramePr>
@@ -11756,7 +11853,7 @@
                   <pic:spPr>
                     <a:xfrm>
                       <a:off x="0" y="0"/>
-                      <a:ext cx="4324350" cy="1819275"/>
+                      <a:ext cx="4810125" cy="1847850"/>
                     </a:xfrm>
                     <a:prstGeom prst="rect">
                       <a:avLst/>
@@ -29929,7 +30026,7 @@
 </file>
 
 <file path=customXml/itemProps1.xml><?xml version="1.0" encoding="utf-8"?>
-<ds:datastoreItem xmlns:ds="http://schemas.openxmlformats.org/officeDocument/2006/customXml" ds:itemID="{5E461460-6686-4F89-8968-AB5F90AA2E00}">
+<ds:datastoreItem xmlns:ds="http://schemas.openxmlformats.org/officeDocument/2006/customXml" ds:itemID="{ECB704CF-339F-4B9B-928F-6C5951FC542F}">
   <ds:schemaRefs>
     <ds:schemaRef ds:uri="http://schemas.openxmlformats.org/officeDocument/2006/bibliography"/>
   </ds:schemaRefs>

</xml_diff>